<commit_message>
nmv 26 02 2022
</commit_message>
<xml_diff>
--- a/TS Jatai Ghanam Project/TS 1.2/TS 1.2 Ghanam Malayalam Corrections.docx
+++ b/TS Jatai Ghanam Project/TS 1.2/TS 1.2 Ghanam Malayalam Corrections.docx
@@ -161,7 +161,7 @@
     </w:p>
     <w:tbl>
       <w:tblPr>
-        <w:tblW w:w="13800" w:type="dxa"/>
+        <w:tblW w:w="12836" w:type="dxa"/>
         <w:tblInd w:w="-792" w:type="dxa"/>
         <w:tblBorders>
           <w:top w:val="single" w:sz="4" w:space="0" w:color="000000"/>
@@ -174,14 +174,14 @@
         <w:tblLook w:val="04A0" w:firstRow="1" w:lastRow="0" w:firstColumn="1" w:lastColumn="0" w:noHBand="0" w:noVBand="1"/>
       </w:tblPr>
       <w:tblGrid>
-        <w:gridCol w:w="3310"/>
-        <w:gridCol w:w="5103"/>
-        <w:gridCol w:w="5387"/>
+        <w:gridCol w:w="2063"/>
+        <w:gridCol w:w="5245"/>
+        <w:gridCol w:w="5528"/>
       </w:tblGrid>
       <w:tr>
         <w:tc>
           <w:tcPr>
-            <w:tcW w:w="3310" w:type="dxa"/>
+            <w:tcW w:w="2063" w:type="dxa"/>
           </w:tcPr>
           <w:p>
             <w:pPr>
@@ -224,7 +224,7 @@
         </w:tc>
         <w:tc>
           <w:tcPr>
-            <w:tcW w:w="5103" w:type="dxa"/>
+            <w:tcW w:w="5245" w:type="dxa"/>
           </w:tcPr>
           <w:p>
             <w:pPr>
@@ -248,7 +248,7 @@
         </w:tc>
         <w:tc>
           <w:tcPr>
-            <w:tcW w:w="5387" w:type="dxa"/>
+            <w:tcW w:w="5528" w:type="dxa"/>
           </w:tcPr>
           <w:p>
             <w:pPr>
@@ -285,7 +285,7 @@
     </w:p>
     <w:tbl>
       <w:tblPr>
-        <w:tblW w:w="13868" w:type="dxa"/>
+        <w:tblW w:w="12787" w:type="dxa"/>
         <w:tblInd w:w="-743" w:type="dxa"/>
         <w:tblBorders>
           <w:top w:val="single" w:sz="4" w:space="0" w:color="000000"/>
@@ -298,9 +298,9 @@
         <w:tblLook w:val="04A0" w:firstRow="1" w:lastRow="0" w:firstColumn="1" w:lastColumn="0" w:noHBand="0" w:noVBand="1"/>
       </w:tblPr>
       <w:tblGrid>
-        <w:gridCol w:w="3261"/>
-        <w:gridCol w:w="5103"/>
-        <w:gridCol w:w="5504"/>
+        <w:gridCol w:w="2014"/>
+        <w:gridCol w:w="5244"/>
+        <w:gridCol w:w="5529"/>
       </w:tblGrid>
       <w:tr>
         <w:trPr>
@@ -308,7 +308,7 @@
         </w:trPr>
         <w:tc>
           <w:tcPr>
-            <w:tcW w:w="3261" w:type="dxa"/>
+            <w:tcW w:w="2014" w:type="dxa"/>
           </w:tcPr>
           <w:p>
             <w:pPr>
@@ -385,12 +385,412 @@
               <w:spacing w:before="0" w:line="240" w:lineRule="auto"/>
               <w:ind w:left="29"/>
               <w:rPr>
-                <w:b/>
-                <w:bCs/>
+                <w:rFonts w:cs="Arial"/>
+                <w:color w:val="000000"/>
                 <w:sz w:val="28"/>
                 <w:szCs w:val="32"/>
               </w:rPr>
             </w:pPr>
+          </w:p>
+        </w:tc>
+        <w:tc>
+          <w:tcPr>
+            <w:tcW w:w="5244" w:type="dxa"/>
+          </w:tcPr>
+          <w:p>
+            <w:pPr>
+              <w:spacing w:before="0" w:line="240" w:lineRule="auto"/>
+              <w:ind w:left="29"/>
+              <w:rPr>
+                <w:b/>
+                <w:bCs/>
+                <w:sz w:val="28"/>
+                <w:szCs w:val="32"/>
+              </w:rPr>
+            </w:pPr>
+            <w:r>
+              <w:rPr>
+                <w:rFonts w:ascii="BRH Malayalam Extra" w:hAnsi="BRH Malayalam Extra" w:cs="BRH Malayalam Extra"/>
+                <w:color w:val="000000"/>
+                <w:sz w:val="40"/>
+                <w:szCs w:val="40"/>
+                <w:highlight w:val="yellow"/>
+              </w:rPr>
+              <w:t>„</w:t>
+            </w:r>
+            <w:r>
+              <w:rPr>
+                <w:rFonts w:ascii="BRH Malayalam Extra" w:hAnsi="BRH Malayalam Extra" w:cs="BRH Malayalam Extra"/>
+                <w:color w:val="000000"/>
+                <w:sz w:val="40"/>
+                <w:szCs w:val="40"/>
+                <w:highlight w:val="yellow"/>
+              </w:rPr>
+              <w:t>¥² „¥²</w:t>
+            </w:r>
+            <w:r>
+              <w:rPr>
+                <w:rFonts w:ascii="BRH Malayalam Extra" w:hAnsi="BRH Malayalam Extra" w:cs="BRH Malayalam Extra"/>
+                <w:color w:val="000000"/>
+                <w:sz w:val="36"/>
+                <w:szCs w:val="40"/>
+                <w:highlight w:val="yellow"/>
+              </w:rPr>
+              <w:t>–</w:t>
+            </w:r>
+            <w:r>
+              <w:rPr>
+                <w:rFonts w:ascii="BRH Malayalam Extra" w:hAnsi="BRH Malayalam Extra" w:cs="BRH Malayalam Extra"/>
+                <w:color w:val="000000"/>
+                <w:sz w:val="36"/>
+                <w:szCs w:val="40"/>
+              </w:rPr>
+              <w:t xml:space="preserve"> </w:t>
+            </w:r>
+            <w:r>
+              <w:rPr>
+                <w:b/>
+                <w:bCs/>
+                <w:sz w:val="28"/>
+                <w:szCs w:val="32"/>
+              </w:rPr>
+              <w:t>in</w:t>
+            </w:r>
+            <w:r>
+              <w:rPr>
+                <w:rFonts w:ascii="BRH Malayalam Extra" w:hAnsi="BRH Malayalam Extra" w:cs="BRH Malayalam Extra"/>
+                <w:color w:val="000000"/>
+                <w:sz w:val="36"/>
+                <w:szCs w:val="40"/>
+              </w:rPr>
+              <w:t xml:space="preserve"> </w:t>
+            </w:r>
+            <w:r>
+              <w:rPr>
+                <w:b/>
+                <w:bCs/>
+                <w:sz w:val="28"/>
+                <w:szCs w:val="32"/>
+              </w:rPr>
+              <w:t>34) 1.2.3.1(26)</w:t>
+            </w:r>
+          </w:p>
+          <w:p>
+            <w:pPr>
+              <w:spacing w:before="0" w:line="240" w:lineRule="auto"/>
+              <w:rPr>
+                <w:b/>
+                <w:bCs/>
+                <w:sz w:val="28"/>
+                <w:szCs w:val="32"/>
+              </w:rPr>
+            </w:pPr>
+            <w:r>
+              <w:rPr>
+                <w:rFonts w:ascii="BRH Malayalam Extra" w:hAnsi="BRH Malayalam Extra" w:cs="BRH Malayalam Extra"/>
+                <w:color w:val="000000"/>
+                <w:sz w:val="40"/>
+                <w:szCs w:val="40"/>
+                <w:highlight w:val="yellow"/>
+              </w:rPr>
+              <w:t>„¥² „¥²</w:t>
+            </w:r>
+            <w:r>
+              <w:rPr>
+                <w:rFonts w:ascii="BRH Malayalam Extra" w:hAnsi="BRH Malayalam Extra" w:cs="BRH Malayalam Extra"/>
+                <w:color w:val="000000"/>
+                <w:sz w:val="36"/>
+                <w:szCs w:val="40"/>
+                <w:highlight w:val="yellow"/>
+              </w:rPr>
+              <w:t>–</w:t>
+            </w:r>
+            <w:r>
+              <w:rPr>
+                <w:rFonts w:ascii="BRH Malayalam Extra" w:hAnsi="BRH Malayalam Extra" w:cs="BRH Malayalam Extra"/>
+                <w:color w:val="000000"/>
+                <w:sz w:val="36"/>
+                <w:szCs w:val="40"/>
+              </w:rPr>
+              <w:t xml:space="preserve"> </w:t>
+            </w:r>
+            <w:r>
+              <w:rPr>
+                <w:b/>
+                <w:bCs/>
+                <w:sz w:val="28"/>
+                <w:szCs w:val="32"/>
+              </w:rPr>
+              <w:t>in</w:t>
+            </w:r>
+            <w:r>
+              <w:rPr>
+                <w:rFonts w:ascii="BRH Malayalam Extra" w:hAnsi="BRH Malayalam Extra" w:cs="BRH Malayalam Extra"/>
+                <w:color w:val="000000"/>
+                <w:sz w:val="36"/>
+                <w:szCs w:val="40"/>
+              </w:rPr>
+              <w:t xml:space="preserve"> </w:t>
+            </w:r>
+            <w:r>
+              <w:rPr>
+                <w:b/>
+                <w:bCs/>
+                <w:sz w:val="28"/>
+                <w:szCs w:val="32"/>
+              </w:rPr>
+              <w:t>3</w:t>
+            </w:r>
+            <w:r>
+              <w:rPr>
+                <w:b/>
+                <w:bCs/>
+                <w:sz w:val="28"/>
+                <w:szCs w:val="32"/>
+              </w:rPr>
+              <w:t>5</w:t>
+            </w:r>
+            <w:r>
+              <w:rPr>
+                <w:b/>
+                <w:bCs/>
+                <w:sz w:val="28"/>
+                <w:szCs w:val="32"/>
+              </w:rPr>
+              <w:t>) 1.2.3.1(2</w:t>
+            </w:r>
+            <w:r>
+              <w:rPr>
+                <w:b/>
+                <w:bCs/>
+                <w:sz w:val="28"/>
+                <w:szCs w:val="32"/>
+              </w:rPr>
+              <w:t>7</w:t>
+            </w:r>
+            <w:r>
+              <w:rPr>
+                <w:b/>
+                <w:bCs/>
+                <w:sz w:val="28"/>
+                <w:szCs w:val="32"/>
+              </w:rPr>
+              <w:t>)</w:t>
+            </w:r>
+          </w:p>
+          <w:p>
+            <w:pPr>
+              <w:spacing w:before="0" w:line="240" w:lineRule="auto"/>
+              <w:rPr>
+                <w:rFonts w:ascii="BRH Malayalam Extra" w:hAnsi="BRH Malayalam Extra" w:cs="BRH Malayalam Extra"/>
+                <w:sz w:val="28"/>
+                <w:szCs w:val="36"/>
+              </w:rPr>
+            </w:pPr>
+            <w:r>
+              <w:rPr>
+                <w:rFonts w:ascii="BRH Malayalam Extra" w:hAnsi="BRH Malayalam Extra" w:cs="BRH Malayalam Extra"/>
+                <w:color w:val="000000"/>
+                <w:sz w:val="40"/>
+                <w:szCs w:val="40"/>
+              </w:rPr>
+              <w:t>i</w:t>
+            </w:r>
+            <w:r>
+              <w:rPr>
+                <w:rFonts w:ascii="BRH Malayalam Extra" w:hAnsi="BRH Malayalam Extra" w:cs="BRH Malayalam Extra"/>
+                <w:color w:val="000000"/>
+                <w:sz w:val="40"/>
+                <w:szCs w:val="40"/>
+                <w:highlight w:val="yellow"/>
+              </w:rPr>
+              <w:t>¥² „¥²</w:t>
+            </w:r>
+            <w:r>
+              <w:rPr>
+                <w:rFonts w:ascii="BRH Malayalam Extra" w:hAnsi="BRH Malayalam Extra" w:cs="BRH Malayalam Extra"/>
+                <w:color w:val="000000"/>
+                <w:sz w:val="36"/>
+                <w:szCs w:val="40"/>
+                <w:highlight w:val="yellow"/>
+              </w:rPr>
+              <w:t>–</w:t>
+            </w:r>
+            <w:r>
+              <w:rPr>
+                <w:rFonts w:ascii="BRH Malayalam Extra" w:hAnsi="BRH Malayalam Extra" w:cs="BRH Malayalam Extra"/>
+                <w:color w:val="000000"/>
+                <w:sz w:val="36"/>
+                <w:szCs w:val="40"/>
+              </w:rPr>
+              <w:t xml:space="preserve"> </w:t>
+            </w:r>
+            <w:r>
+              <w:rPr>
+                <w:b/>
+                <w:bCs/>
+                <w:sz w:val="28"/>
+                <w:szCs w:val="32"/>
+              </w:rPr>
+              <w:t>in</w:t>
+            </w:r>
+            <w:r>
+              <w:rPr>
+                <w:rFonts w:ascii="BRH Malayalam Extra" w:hAnsi="BRH Malayalam Extra" w:cs="BRH Malayalam Extra"/>
+                <w:color w:val="000000"/>
+                <w:sz w:val="36"/>
+                <w:szCs w:val="40"/>
+              </w:rPr>
+              <w:t xml:space="preserve"> </w:t>
+            </w:r>
+            <w:r>
+              <w:rPr>
+                <w:b/>
+                <w:bCs/>
+                <w:sz w:val="28"/>
+                <w:szCs w:val="32"/>
+              </w:rPr>
+              <w:t>3</w:t>
+            </w:r>
+            <w:r>
+              <w:rPr>
+                <w:b/>
+                <w:bCs/>
+                <w:sz w:val="28"/>
+                <w:szCs w:val="32"/>
+              </w:rPr>
+              <w:t>6</w:t>
+            </w:r>
+            <w:r>
+              <w:rPr>
+                <w:b/>
+                <w:bCs/>
+                <w:sz w:val="28"/>
+                <w:szCs w:val="32"/>
+              </w:rPr>
+              <w:t>) 1.2.3.1(2</w:t>
+            </w:r>
+            <w:r>
+              <w:rPr>
+                <w:b/>
+                <w:bCs/>
+                <w:sz w:val="28"/>
+                <w:szCs w:val="32"/>
+              </w:rPr>
+              <w:t>8</w:t>
+            </w:r>
+            <w:r>
+              <w:rPr>
+                <w:b/>
+                <w:bCs/>
+                <w:sz w:val="28"/>
+                <w:szCs w:val="32"/>
+              </w:rPr>
+              <w:t>)</w:t>
+            </w:r>
+            <w:r>
+              <w:rPr>
+                <w:b/>
+                <w:bCs/>
+                <w:sz w:val="28"/>
+                <w:szCs w:val="32"/>
+              </w:rPr>
+              <w:t xml:space="preserve"> – 2 places</w:t>
+            </w:r>
+          </w:p>
+        </w:tc>
+        <w:tc>
+          <w:tcPr>
+            <w:tcW w:w="5529" w:type="dxa"/>
+          </w:tcPr>
+          <w:p>
+            <w:pPr>
+              <w:spacing w:before="0" w:line="240" w:lineRule="auto"/>
+              <w:ind w:left="29"/>
+              <w:rPr>
+                <w:b/>
+                <w:bCs/>
+                <w:sz w:val="28"/>
+                <w:szCs w:val="32"/>
+              </w:rPr>
+            </w:pPr>
+            <w:r>
+              <w:rPr>
+                <w:rFonts w:ascii="BRH Malayalam Extra" w:hAnsi="BRH Malayalam Extra" w:cs="BRH Malayalam Extra"/>
+                <w:color w:val="000000"/>
+                <w:sz w:val="40"/>
+                <w:szCs w:val="40"/>
+                <w:highlight w:val="green"/>
+              </w:rPr>
+              <w:t>„</w:t>
+            </w:r>
+            <w:r>
+              <w:rPr>
+                <w:rFonts w:ascii="BRH Malayalam Extra" w:hAnsi="BRH Malayalam Extra" w:cs="BRH Malayalam Extra"/>
+                <w:color w:val="000000"/>
+                <w:sz w:val="40"/>
+                <w:szCs w:val="40"/>
+                <w:highlight w:val="green"/>
+              </w:rPr>
+              <w:t>¥²</w:t>
+            </w:r>
+            <w:r>
+              <w:rPr>
+                <w:rFonts w:ascii="BRH Malayalam Extra" w:hAnsi="BRH Malayalam Extra" w:cs="BRH Malayalam Extra"/>
+                <w:color w:val="000000"/>
+                <w:sz w:val="36"/>
+                <w:szCs w:val="40"/>
+                <w:highlight w:val="green"/>
+              </w:rPr>
+              <w:t>–</w:t>
+            </w:r>
+            <w:r>
+              <w:rPr>
+                <w:rFonts w:ascii="BRH Malayalam Extra" w:hAnsi="BRH Malayalam Extra" w:cs="BRH Malayalam Extra"/>
+                <w:color w:val="000000"/>
+                <w:sz w:val="40"/>
+                <w:szCs w:val="40"/>
+                <w:highlight w:val="green"/>
+              </w:rPr>
+              <w:t xml:space="preserve"> A¥²</w:t>
+            </w:r>
+            <w:r>
+              <w:rPr>
+                <w:rFonts w:ascii="BRH Malayalam Extra" w:hAnsi="BRH Malayalam Extra" w:cs="BRH Malayalam Extra"/>
+                <w:color w:val="000000"/>
+                <w:sz w:val="36"/>
+                <w:szCs w:val="40"/>
+                <w:highlight w:val="green"/>
+              </w:rPr>
+              <w:t>–</w:t>
+            </w:r>
+            <w:r>
+              <w:rPr>
+                <w:rFonts w:ascii="BRH Malayalam Extra" w:hAnsi="BRH Malayalam Extra" w:cs="BRH Malayalam Extra"/>
+                <w:color w:val="000000"/>
+                <w:sz w:val="40"/>
+                <w:szCs w:val="40"/>
+              </w:rPr>
+              <w:t xml:space="preserve"> </w:t>
+            </w:r>
+            <w:r>
+              <w:rPr>
+                <w:b/>
+                <w:bCs/>
+                <w:sz w:val="28"/>
+                <w:szCs w:val="32"/>
+              </w:rPr>
+              <w:t>in</w:t>
+            </w:r>
+            <w:r>
+              <w:rPr>
+                <w:rFonts w:ascii="BRH Malayalam Extra" w:hAnsi="BRH Malayalam Extra" w:cs="BRH Malayalam Extra"/>
+                <w:color w:val="000000"/>
+                <w:sz w:val="36"/>
+                <w:szCs w:val="40"/>
+              </w:rPr>
+              <w:t xml:space="preserve"> </w:t>
+            </w:r>
             <w:r>
               <w:rPr>
                 <w:b/>
@@ -414,6 +814,83 @@
             </w:pPr>
             <w:r>
               <w:rPr>
+                <w:rFonts w:ascii="BRH Malayalam Extra" w:hAnsi="BRH Malayalam Extra" w:cs="BRH Malayalam Extra"/>
+                <w:color w:val="000000"/>
+                <w:sz w:val="40"/>
+                <w:szCs w:val="40"/>
+                <w:highlight w:val="green"/>
+              </w:rPr>
+              <w:t>„</w:t>
+            </w:r>
+            <w:r>
+              <w:rPr>
+                <w:rFonts w:ascii="BRH Malayalam Extra" w:hAnsi="BRH Malayalam Extra" w:cs="BRH Malayalam Extra"/>
+                <w:color w:val="000000"/>
+                <w:sz w:val="40"/>
+                <w:szCs w:val="40"/>
+                <w:highlight w:val="green"/>
+              </w:rPr>
+              <w:t>¥²</w:t>
+            </w:r>
+            <w:r>
+              <w:rPr>
+                <w:rFonts w:ascii="BRH Malayalam Extra" w:hAnsi="BRH Malayalam Extra" w:cs="BRH Malayalam Extra"/>
+                <w:color w:val="000000"/>
+                <w:sz w:val="36"/>
+                <w:szCs w:val="40"/>
+                <w:highlight w:val="green"/>
+              </w:rPr>
+              <w:t>–</w:t>
+            </w:r>
+            <w:r>
+              <w:rPr>
+                <w:rFonts w:ascii="BRH Malayalam Extra" w:hAnsi="BRH Malayalam Extra" w:cs="BRH Malayalam Extra"/>
+                <w:color w:val="000000"/>
+                <w:sz w:val="40"/>
+                <w:szCs w:val="40"/>
+                <w:highlight w:val="green"/>
+              </w:rPr>
+              <w:t xml:space="preserve"> A¥²</w:t>
+            </w:r>
+            <w:r>
+              <w:rPr>
+                <w:rFonts w:ascii="BRH Malayalam Extra" w:hAnsi="BRH Malayalam Extra" w:cs="BRH Malayalam Extra"/>
+                <w:color w:val="000000"/>
+                <w:sz w:val="36"/>
+                <w:szCs w:val="40"/>
+                <w:highlight w:val="green"/>
+              </w:rPr>
+              <w:t>–</w:t>
+            </w:r>
+            <w:r>
+              <w:rPr>
+                <w:rFonts w:ascii="BRH Malayalam Extra" w:hAnsi="BRH Malayalam Extra" w:cs="BRH Malayalam Extra"/>
+                <w:color w:val="000000"/>
+                <w:sz w:val="40"/>
+                <w:szCs w:val="40"/>
+              </w:rPr>
+              <w:t xml:space="preserve"> </w:t>
+            </w:r>
+            <w:r>
+              <w:rPr>
+                <w:b/>
+                <w:bCs/>
+                <w:sz w:val="28"/>
+                <w:szCs w:val="32"/>
+              </w:rPr>
+              <w:t>in</w:t>
+            </w:r>
+            <w:r>
+              <w:rPr>
+                <w:rFonts w:ascii="BRH Malayalam Extra" w:hAnsi="BRH Malayalam Extra" w:cs="BRH Malayalam Extra"/>
+                <w:color w:val="000000"/>
+                <w:sz w:val="36"/>
+                <w:szCs w:val="40"/>
+              </w:rPr>
+              <w:t xml:space="preserve"> </w:t>
+            </w:r>
+            <w:r>
+              <w:rPr>
                 <w:b/>
                 <w:bCs/>
                 <w:sz w:val="28"/>
@@ -461,7 +938,6 @@
           <w:p>
             <w:pPr>
               <w:spacing w:before="0" w:line="240" w:lineRule="auto"/>
-              <w:ind w:left="29"/>
               <w:rPr>
                 <w:b/>
                 <w:bCs/>
@@ -471,6 +947,82 @@
             </w:pPr>
             <w:r>
               <w:rPr>
+                <w:rFonts w:ascii="BRH Malayalam Extra" w:hAnsi="BRH Malayalam Extra" w:cs="BRH Malayalam Extra"/>
+                <w:color w:val="000000"/>
+                <w:sz w:val="40"/>
+                <w:szCs w:val="40"/>
+              </w:rPr>
+              <w:t>i</w:t>
+            </w:r>
+            <w:r>
+              <w:rPr>
+                <w:rFonts w:ascii="BRH Malayalam Extra" w:hAnsi="BRH Malayalam Extra" w:cs="BRH Malayalam Extra"/>
+                <w:color w:val="000000"/>
+                <w:sz w:val="40"/>
+                <w:szCs w:val="40"/>
+                <w:highlight w:val="green"/>
+              </w:rPr>
+              <w:t>¥²</w:t>
+            </w:r>
+            <w:r>
+              <w:rPr>
+                <w:rFonts w:ascii="BRH Malayalam Extra" w:hAnsi="BRH Malayalam Extra" w:cs="BRH Malayalam Extra"/>
+                <w:color w:val="000000"/>
+                <w:sz w:val="36"/>
+                <w:szCs w:val="40"/>
+                <w:highlight w:val="green"/>
+              </w:rPr>
+              <w:t>–</w:t>
+            </w:r>
+            <w:r>
+              <w:rPr>
+                <w:rFonts w:ascii="BRH Malayalam Extra" w:hAnsi="BRH Malayalam Extra" w:cs="BRH Malayalam Extra"/>
+                <w:color w:val="000000"/>
+                <w:sz w:val="40"/>
+                <w:szCs w:val="40"/>
+                <w:highlight w:val="green"/>
+              </w:rPr>
+              <w:t xml:space="preserve"> A¥²</w:t>
+            </w:r>
+            <w:r>
+              <w:rPr>
+                <w:rFonts w:ascii="BRH Malayalam Extra" w:hAnsi="BRH Malayalam Extra" w:cs="BRH Malayalam Extra"/>
+                <w:color w:val="000000"/>
+                <w:sz w:val="36"/>
+                <w:szCs w:val="40"/>
+                <w:highlight w:val="green"/>
+              </w:rPr>
+              <w:t>–</w:t>
+            </w:r>
+            <w:r>
+              <w:rPr>
+                <w:rFonts w:ascii="BRH Malayalam Extra" w:hAnsi="BRH Malayalam Extra" w:cs="BRH Malayalam Extra"/>
+                <w:color w:val="000000"/>
+                <w:sz w:val="36"/>
+                <w:szCs w:val="40"/>
+              </w:rPr>
+              <w:t xml:space="preserve"> </w:t>
+            </w:r>
+            <w:r>
+              <w:rPr>
+                <w:b/>
+                <w:bCs/>
+                <w:sz w:val="28"/>
+                <w:szCs w:val="32"/>
+              </w:rPr>
+              <w:t>in</w:t>
+            </w:r>
+            <w:r>
+              <w:rPr>
+                <w:rFonts w:ascii="BRH Malayalam Extra" w:hAnsi="BRH Malayalam Extra" w:cs="BRH Malayalam Extra"/>
+                <w:color w:val="000000"/>
+                <w:sz w:val="36"/>
+                <w:szCs w:val="40"/>
+              </w:rPr>
+              <w:t xml:space="preserve"> </w:t>
+            </w:r>
+            <w:r>
+              <w:rPr>
                 <w:b/>
                 <w:bCs/>
                 <w:sz w:val="28"/>
@@ -513,157 +1065,32 @@
                 <w:szCs w:val="32"/>
               </w:rPr>
               <w:t>)</w:t>
+            </w:r>
+            <w:r>
+              <w:rPr>
+                <w:b/>
+                <w:bCs/>
+                <w:sz w:val="28"/>
+                <w:szCs w:val="32"/>
+              </w:rPr>
+              <w:t xml:space="preserve"> </w:t>
+            </w:r>
+            <w:r>
+              <w:rPr>
+                <w:b/>
+                <w:bCs/>
+                <w:sz w:val="28"/>
+                <w:szCs w:val="32"/>
+              </w:rPr>
+              <w:t>– 2 places</w:t>
             </w:r>
           </w:p>
           <w:p>
             <w:pPr>
-              <w:spacing w:before="0" w:line="240" w:lineRule="auto"/>
-              <w:ind w:left="29"/>
-              <w:rPr>
-                <w:rFonts w:cs="Arial"/>
-                <w:color w:val="000000"/>
-                <w:sz w:val="28"/>
-                <w:szCs w:val="32"/>
-              </w:rPr>
+              <w:pStyle w:val="NoSpacing"/>
             </w:pPr>
-          </w:p>
-        </w:tc>
-        <w:tc>
-          <w:tcPr>
-            <w:tcW w:w="5103" w:type="dxa"/>
-          </w:tcPr>
-          <w:p>
-            <w:pPr>
-              <w:spacing w:before="0" w:line="240" w:lineRule="auto"/>
-              <w:rPr>
-                <w:rFonts w:ascii="BRH Malayalam Extra" w:hAnsi="BRH Malayalam Extra" w:cs="BRH Malayalam Extra"/>
-                <w:sz w:val="28"/>
-                <w:szCs w:val="36"/>
-              </w:rPr>
-            </w:pPr>
-            <w:r>
-              <w:rPr>
-                <w:rFonts w:ascii="BRH Malayalam Extra" w:hAnsi="BRH Malayalam Extra" w:cs="BRH Malayalam Extra"/>
-                <w:color w:val="000000"/>
-                <w:sz w:val="40"/>
-                <w:szCs w:val="40"/>
-              </w:rPr>
-              <w:t xml:space="preserve"> </w:t>
-            </w:r>
-            <w:r>
-              <w:rPr>
-                <w:rFonts w:ascii="BRH Malayalam Extra" w:hAnsi="BRH Malayalam Extra" w:cs="BRH Malayalam Extra"/>
-                <w:color w:val="000000"/>
-                <w:sz w:val="40"/>
-                <w:szCs w:val="40"/>
-              </w:rPr>
-              <w:t>A</w:t>
-            </w:r>
-            <w:r>
-              <w:rPr>
-                <w:rFonts w:ascii="BRH Malayalam Extra" w:hAnsi="BRH Malayalam Extra" w:cs="BRH Malayalam Extra"/>
-                <w:color w:val="000000"/>
-                <w:sz w:val="40"/>
-                <w:szCs w:val="40"/>
-                <w:highlight w:val="yellow"/>
-              </w:rPr>
-              <w:t>¥² „¥²</w:t>
-            </w:r>
-            <w:r>
-              <w:rPr>
-                <w:rFonts w:ascii="BRH Malayalam Extra" w:hAnsi="BRH Malayalam Extra" w:cs="BRH Malayalam Extra"/>
-                <w:color w:val="000000"/>
-                <w:sz w:val="36"/>
-                <w:szCs w:val="40"/>
-                <w:highlight w:val="yellow"/>
-              </w:rPr>
-              <w:t>–</w:t>
-            </w:r>
-          </w:p>
-        </w:tc>
-        <w:tc>
-          <w:tcPr>
-            <w:tcW w:w="5504" w:type="dxa"/>
-          </w:tcPr>
-          <w:p>
-            <w:pPr>
-              <w:spacing w:before="0" w:line="240" w:lineRule="auto"/>
-              <w:rPr>
-                <w:rFonts w:ascii="BRH Malayalam Extra" w:hAnsi="BRH Malayalam Extra" w:cs="BRH Malayalam Extra"/>
-                <w:color w:val="000000"/>
-                <w:sz w:val="40"/>
-                <w:szCs w:val="40"/>
-              </w:rPr>
-            </w:pPr>
-            <w:r>
-              <w:rPr>
-                <w:rFonts w:ascii="BRH Malayalam Extra" w:hAnsi="BRH Malayalam Extra" w:cs="BRH Malayalam Extra"/>
-                <w:color w:val="000000"/>
-                <w:sz w:val="40"/>
-                <w:szCs w:val="40"/>
-              </w:rPr>
-              <w:t xml:space="preserve"> </w:t>
-            </w:r>
-            <w:r>
-              <w:rPr>
-                <w:rFonts w:ascii="BRH Malayalam Extra" w:hAnsi="BRH Malayalam Extra" w:cs="BRH Malayalam Extra"/>
-                <w:color w:val="000000"/>
-                <w:sz w:val="40"/>
-                <w:szCs w:val="40"/>
-              </w:rPr>
-              <w:t>A</w:t>
-            </w:r>
             <w:bookmarkStart w:id="0" w:name="_GoBack"/>
             <w:bookmarkEnd w:id="0"/>
-            <w:r>
-              <w:rPr>
-                <w:rFonts w:ascii="BRH Malayalam Extra" w:hAnsi="BRH Malayalam Extra" w:cs="BRH Malayalam Extra"/>
-                <w:color w:val="000000"/>
-                <w:sz w:val="40"/>
-                <w:szCs w:val="40"/>
-                <w:highlight w:val="green"/>
-              </w:rPr>
-              <w:t>¥²</w:t>
-            </w:r>
-            <w:r>
-              <w:rPr>
-                <w:rFonts w:ascii="BRH Malayalam Extra" w:hAnsi="BRH Malayalam Extra" w:cs="BRH Malayalam Extra"/>
-                <w:color w:val="000000"/>
-                <w:sz w:val="36"/>
-                <w:szCs w:val="40"/>
-                <w:highlight w:val="green"/>
-              </w:rPr>
-              <w:t>–</w:t>
-            </w:r>
-            <w:r>
-              <w:rPr>
-                <w:rFonts w:ascii="BRH Malayalam Extra" w:hAnsi="BRH Malayalam Extra" w:cs="BRH Malayalam Extra"/>
-                <w:color w:val="000000"/>
-                <w:sz w:val="40"/>
-                <w:szCs w:val="40"/>
-                <w:highlight w:val="green"/>
-              </w:rPr>
-              <w:t xml:space="preserve"> A¥²</w:t>
-            </w:r>
-            <w:r>
-              <w:rPr>
-                <w:rFonts w:ascii="BRH Malayalam Extra" w:hAnsi="BRH Malayalam Extra" w:cs="BRH Malayalam Extra"/>
-                <w:color w:val="000000"/>
-                <w:sz w:val="36"/>
-                <w:szCs w:val="40"/>
-                <w:highlight w:val="green"/>
-              </w:rPr>
-              <w:t>–</w:t>
-            </w:r>
-            <w:r>
-              <w:rPr>
-                <w:rFonts w:ascii="BRH Malayalam Extra" w:hAnsi="BRH Malayalam Extra" w:cs="BRH Malayalam Extra"/>
-                <w:color w:val="000000"/>
-                <w:sz w:val="40"/>
-                <w:szCs w:val="40"/>
-              </w:rPr>
-              <w:t xml:space="preserve"> </w:t>
-            </w:r>
           </w:p>
           <w:p>
             <w:pPr>
@@ -2058,7 +2485,7 @@
 </file>
 
 <file path=customXml/itemProps1.xml><?xml version="1.0" encoding="utf-8"?>
-<ds:datastoreItem xmlns:ds="http://schemas.openxmlformats.org/officeDocument/2006/customXml" ds:itemID="{063F6DC1-78F8-4F56-A1AC-178DCADEC795}">
+<ds:datastoreItem xmlns:ds="http://schemas.openxmlformats.org/officeDocument/2006/customXml" ds:itemID="{22453E34-F5FC-4CB5-BAD1-011B62F5213F}">
   <ds:schemaRefs>
     <ds:schemaRef ds:uri="http://schemas.openxmlformats.org/officeDocument/2006/bibliography"/>
   </ds:schemaRefs>

</xml_diff>

<commit_message>
nmv 22 03 2022
</commit_message>
<xml_diff>
--- a/TS Jatai Ghanam Project/TS 1.2/TS 1.2 Ghanam Malayalam Corrections.docx
+++ b/TS Jatai Ghanam Project/TS 1.2/TS 1.2 Ghanam Malayalam Corrections.docx
@@ -132,10 +132,9 @@
           <w:bCs/>
           <w:sz w:val="32"/>
           <w:szCs w:val="32"/>
-          <w:highlight w:val="red"/>
-          <w:u w:val="single"/>
-        </w:rPr>
-        <w:t>????</w:t>
+          <w:u w:val="single"/>
+        </w:rPr>
+        <w:t>31st March 2022</w:t>
       </w:r>
     </w:p>
     <w:p>
@@ -1073,24 +1072,13 @@
                 <w:sz w:val="28"/>
                 <w:szCs w:val="32"/>
               </w:rPr>
-              <w:t xml:space="preserve"> </w:t>
-            </w:r>
-            <w:r>
-              <w:rPr>
-                <w:b/>
-                <w:bCs/>
-                <w:sz w:val="28"/>
-                <w:szCs w:val="32"/>
-              </w:rPr>
-              <w:t>– 2 places</w:t>
+              <w:t xml:space="preserve"> – 2 places</w:t>
             </w:r>
           </w:p>
           <w:p>
             <w:pPr>
               <w:pStyle w:val="NoSpacing"/>
             </w:pPr>
-            <w:bookmarkStart w:id="0" w:name="_GoBack"/>
-            <w:bookmarkEnd w:id="0"/>
           </w:p>
           <w:p>
             <w:pPr>
@@ -1157,6 +1145,440 @@
               </w:rPr>
               <w:t>”)</w:t>
             </w:r>
+          </w:p>
+        </w:tc>
+      </w:tr>
+    </w:tbl>
+    <w:p>
+      <w:pPr>
+        <w:spacing w:before="0" w:line="240" w:lineRule="auto"/>
+        <w:jc w:val="center"/>
+        <w:rPr>
+          <w:b/>
+          <w:bCs/>
+          <w:sz w:val="32"/>
+          <w:szCs w:val="32"/>
+          <w:u w:val="single"/>
+        </w:rPr>
+      </w:pPr>
+      <w:r>
+        <w:rPr>
+          <w:b/>
+          <w:bCs/>
+          <w:sz w:val="32"/>
+          <w:szCs w:val="32"/>
+          <w:u w:val="single"/>
+        </w:rPr>
+        <w:t>====================</w:t>
+      </w:r>
+    </w:p>
+    <w:p>
+      <w:pPr>
+        <w:spacing w:before="0" w:line="240" w:lineRule="auto"/>
+        <w:jc w:val="center"/>
+        <w:rPr>
+          <w:b/>
+          <w:bCs/>
+          <w:sz w:val="32"/>
+          <w:szCs w:val="32"/>
+          <w:u w:val="single"/>
+        </w:rPr>
+      </w:pPr>
+    </w:p>
+    <w:p>
+      <w:pPr>
+        <w:spacing w:before="0" w:line="240" w:lineRule="auto"/>
+        <w:jc w:val="center"/>
+        <w:rPr>
+          <w:b/>
+          <w:bCs/>
+          <w:sz w:val="32"/>
+          <w:szCs w:val="32"/>
+          <w:u w:val="single"/>
+        </w:rPr>
+      </w:pPr>
+      <w:r>
+        <w:rPr>
+          <w:b/>
+          <w:bCs/>
+          <w:sz w:val="32"/>
+          <w:szCs w:val="32"/>
+          <w:u w:val="single"/>
+        </w:rPr>
+        <w:t xml:space="preserve">TS </w:t>
+      </w:r>
+      <w:proofErr w:type="spellStart"/>
+      <w:r>
+        <w:rPr>
+          <w:b/>
+          <w:bCs/>
+          <w:sz w:val="32"/>
+          <w:szCs w:val="32"/>
+          <w:u w:val="single"/>
+        </w:rPr>
+        <w:t>Ghanam</w:t>
+      </w:r>
+      <w:proofErr w:type="spellEnd"/>
+      <w:r>
+        <w:rPr>
+          <w:b/>
+          <w:bCs/>
+          <w:sz w:val="32"/>
+          <w:szCs w:val="32"/>
+          <w:u w:val="single"/>
+        </w:rPr>
+        <w:t xml:space="preserve"> </w:t>
+      </w:r>
+      <w:r>
+        <w:rPr>
+          <w:b/>
+          <w:bCs/>
+          <w:sz w:val="32"/>
+          <w:szCs w:val="32"/>
+          <w:u w:val="single"/>
+        </w:rPr>
+        <w:t>– TS 1</w:t>
+      </w:r>
+      <w:r>
+        <w:rPr>
+          <w:b/>
+          <w:bCs/>
+          <w:sz w:val="32"/>
+          <w:szCs w:val="32"/>
+          <w:u w:val="single"/>
+        </w:rPr>
+        <w:t>.2</w:t>
+      </w:r>
+      <w:r>
+        <w:rPr>
+          <w:b/>
+          <w:bCs/>
+          <w:sz w:val="32"/>
+          <w:szCs w:val="32"/>
+          <w:u w:val="single"/>
+        </w:rPr>
+        <w:t xml:space="preserve"> </w:t>
+      </w:r>
+      <w:r>
+        <w:rPr>
+          <w:b/>
+          <w:bCs/>
+          <w:sz w:val="32"/>
+          <w:szCs w:val="32"/>
+          <w:u w:val="single"/>
+        </w:rPr>
+        <w:t>Malayalam</w:t>
+      </w:r>
+      <w:r>
+        <w:rPr>
+          <w:b/>
+          <w:bCs/>
+          <w:sz w:val="32"/>
+          <w:szCs w:val="32"/>
+          <w:u w:val="single"/>
+        </w:rPr>
+        <w:t xml:space="preserve"> Corrections –</w:t>
+      </w:r>
+      <w:r>
+        <w:rPr>
+          <w:b/>
+          <w:bCs/>
+          <w:sz w:val="32"/>
+          <w:szCs w:val="32"/>
+          <w:u w:val="single"/>
+        </w:rPr>
+        <w:t xml:space="preserve"> </w:t>
+      </w:r>
+      <w:r>
+        <w:rPr>
+          <w:b/>
+          <w:bCs/>
+          <w:sz w:val="32"/>
+          <w:szCs w:val="32"/>
+          <w:u w:val="single"/>
+        </w:rPr>
+        <w:t xml:space="preserve">Observed </w:t>
+      </w:r>
+      <w:r>
+        <w:rPr>
+          <w:b/>
+          <w:bCs/>
+          <w:sz w:val="32"/>
+          <w:szCs w:val="32"/>
+          <w:u w:val="single"/>
+        </w:rPr>
+        <w:t>Prior to</w:t>
+      </w:r>
+      <w:r>
+        <w:rPr>
+          <w:b/>
+          <w:bCs/>
+          <w:sz w:val="32"/>
+          <w:szCs w:val="32"/>
+          <w:u w:val="single"/>
+        </w:rPr>
+        <w:t xml:space="preserve"> </w:t>
+      </w:r>
+      <w:r>
+        <w:rPr>
+          <w:b/>
+          <w:bCs/>
+          <w:sz w:val="32"/>
+          <w:szCs w:val="32"/>
+          <w:u w:val="single"/>
+        </w:rPr>
+        <w:t>31st March 2022</w:t>
+      </w:r>
+    </w:p>
+    <w:p>
+      <w:pPr>
+        <w:spacing w:before="0" w:line="240" w:lineRule="auto"/>
+        <w:jc w:val="center"/>
+        <w:rPr>
+          <w:b/>
+          <w:bCs/>
+          <w:sz w:val="28"/>
+          <w:szCs w:val="32"/>
+        </w:rPr>
+      </w:pPr>
+      <w:r>
+        <w:rPr>
+          <w:b/>
+          <w:bCs/>
+          <w:sz w:val="28"/>
+          <w:szCs w:val="32"/>
+        </w:rPr>
+        <w:t>(ignore those which are already incorporated in your book’s version and date)</w:t>
+      </w:r>
+    </w:p>
+    <w:tbl>
+      <w:tblPr>
+        <w:tblW w:w="12836" w:type="dxa"/>
+        <w:tblInd w:w="-792" w:type="dxa"/>
+        <w:tblBorders>
+          <w:top w:val="single" w:sz="4" w:space="0" w:color="000000"/>
+          <w:left w:val="single" w:sz="4" w:space="0" w:color="000000"/>
+          <w:bottom w:val="single" w:sz="4" w:space="0" w:color="000000"/>
+          <w:right w:val="single" w:sz="4" w:space="0" w:color="000000"/>
+          <w:insideH w:val="single" w:sz="4" w:space="0" w:color="000000"/>
+          <w:insideV w:val="single" w:sz="4" w:space="0" w:color="000000"/>
+        </w:tblBorders>
+        <w:tblLook w:val="04A0" w:firstRow="1" w:lastRow="0" w:firstColumn="1" w:lastColumn="0" w:noHBand="0" w:noVBand="1"/>
+      </w:tblPr>
+      <w:tblGrid>
+        <w:gridCol w:w="2063"/>
+        <w:gridCol w:w="5245"/>
+        <w:gridCol w:w="5528"/>
+      </w:tblGrid>
+      <w:tr>
+        <w:tc>
+          <w:tcPr>
+            <w:tcW w:w="2063" w:type="dxa"/>
+          </w:tcPr>
+          <w:p>
+            <w:pPr>
+              <w:spacing w:before="0" w:line="240" w:lineRule="auto"/>
+              <w:jc w:val="center"/>
+              <w:rPr>
+                <w:b/>
+                <w:sz w:val="32"/>
+                <w:szCs w:val="32"/>
+              </w:rPr>
+            </w:pPr>
+            <w:r>
+              <w:rPr>
+                <w:b/>
+                <w:sz w:val="32"/>
+                <w:szCs w:val="32"/>
+              </w:rPr>
+              <w:t>Section, Paragraph</w:t>
+            </w:r>
+          </w:p>
+          <w:p>
+            <w:pPr>
+              <w:spacing w:before="0" w:line="240" w:lineRule="auto"/>
+              <w:jc w:val="center"/>
+              <w:rPr>
+                <w:b/>
+                <w:sz w:val="32"/>
+                <w:szCs w:val="32"/>
+              </w:rPr>
+            </w:pPr>
+            <w:r>
+              <w:rPr>
+                <w:b/>
+                <w:sz w:val="32"/>
+                <w:szCs w:val="32"/>
+              </w:rPr>
+              <w:t>Reference</w:t>
+            </w:r>
+          </w:p>
+        </w:tc>
+        <w:tc>
+          <w:tcPr>
+            <w:tcW w:w="5245" w:type="dxa"/>
+          </w:tcPr>
+          <w:p>
+            <w:pPr>
+              <w:spacing w:before="0" w:line="240" w:lineRule="auto"/>
+              <w:jc w:val="center"/>
+              <w:rPr>
+                <w:b/>
+                <w:sz w:val="32"/>
+                <w:szCs w:val="32"/>
+              </w:rPr>
+            </w:pPr>
+            <w:r>
+              <w:rPr>
+                <w:b/>
+                <w:sz w:val="32"/>
+                <w:szCs w:val="32"/>
+              </w:rPr>
+              <w:t>As Printed</w:t>
+            </w:r>
+          </w:p>
+        </w:tc>
+        <w:tc>
+          <w:tcPr>
+            <w:tcW w:w="5528" w:type="dxa"/>
+          </w:tcPr>
+          <w:p>
+            <w:pPr>
+              <w:spacing w:before="0" w:line="240" w:lineRule="auto"/>
+              <w:ind w:right="-18"/>
+              <w:jc w:val="center"/>
+              <w:rPr>
+                <w:b/>
+                <w:sz w:val="32"/>
+                <w:szCs w:val="32"/>
+              </w:rPr>
+            </w:pPr>
+            <w:r>
+              <w:rPr>
+                <w:b/>
+                <w:sz w:val="32"/>
+                <w:szCs w:val="32"/>
+              </w:rPr>
+              <w:t>To be read as or corrected as</w:t>
+            </w:r>
+          </w:p>
+        </w:tc>
+      </w:tr>
+    </w:tbl>
+    <w:p>
+      <w:pPr>
+        <w:spacing w:before="0" w:line="240" w:lineRule="auto"/>
+        <w:rPr>
+          <w:vanish/>
+          <w:sz w:val="32"/>
+          <w:szCs w:val="32"/>
+        </w:rPr>
+      </w:pPr>
+    </w:p>
+    <w:tbl>
+      <w:tblPr>
+        <w:tblW w:w="12787" w:type="dxa"/>
+        <w:tblInd w:w="-743" w:type="dxa"/>
+        <w:tblBorders>
+          <w:top w:val="single" w:sz="4" w:space="0" w:color="000000"/>
+          <w:left w:val="single" w:sz="4" w:space="0" w:color="000000"/>
+          <w:bottom w:val="single" w:sz="4" w:space="0" w:color="000000"/>
+          <w:right w:val="single" w:sz="4" w:space="0" w:color="000000"/>
+          <w:insideH w:val="single" w:sz="4" w:space="0" w:color="000000"/>
+          <w:insideV w:val="single" w:sz="4" w:space="0" w:color="000000"/>
+        </w:tblBorders>
+        <w:tblLook w:val="04A0" w:firstRow="1" w:lastRow="0" w:firstColumn="1" w:lastColumn="0" w:noHBand="0" w:noVBand="1"/>
+      </w:tblPr>
+      <w:tblGrid>
+        <w:gridCol w:w="2014"/>
+        <w:gridCol w:w="5244"/>
+        <w:gridCol w:w="5529"/>
+      </w:tblGrid>
+      <w:tr>
+        <w:trPr>
+          <w:trHeight w:val="1060"/>
+        </w:trPr>
+        <w:tc>
+          <w:tcPr>
+            <w:tcW w:w="2014" w:type="dxa"/>
+          </w:tcPr>
+          <w:p>
+            <w:pPr>
+              <w:spacing w:before="0" w:line="240" w:lineRule="auto"/>
+              <w:ind w:left="29"/>
+              <w:jc w:val="center"/>
+              <w:rPr>
+                <w:rFonts w:cs="Arial"/>
+                <w:b/>
+                <w:color w:val="000000"/>
+                <w:sz w:val="28"/>
+                <w:szCs w:val="32"/>
+              </w:rPr>
+            </w:pPr>
+            <w:r>
+              <w:rPr>
+                <w:rFonts w:cs="Arial"/>
+                <w:b/>
+                <w:color w:val="000000"/>
+                <w:sz w:val="28"/>
+                <w:szCs w:val="32"/>
+              </w:rPr>
+              <w:t>None</w:t>
+            </w:r>
+          </w:p>
+        </w:tc>
+        <w:tc>
+          <w:tcPr>
+            <w:tcW w:w="5244" w:type="dxa"/>
+          </w:tcPr>
+          <w:p>
+            <w:pPr>
+              <w:spacing w:before="0" w:line="240" w:lineRule="auto"/>
+              <w:jc w:val="center"/>
+              <w:rPr>
+                <w:rFonts w:ascii="BRH Malayalam Extra" w:hAnsi="BRH Malayalam Extra" w:cs="BRH Malayalam Extra"/>
+                <w:sz w:val="28"/>
+                <w:szCs w:val="36"/>
+              </w:rPr>
+            </w:pPr>
+            <w:r>
+              <w:rPr>
+                <w:rFonts w:cs="Arial"/>
+                <w:b/>
+                <w:color w:val="000000"/>
+                <w:sz w:val="28"/>
+                <w:szCs w:val="32"/>
+              </w:rPr>
+              <w:t>None</w:t>
+            </w:r>
+          </w:p>
+        </w:tc>
+        <w:tc>
+          <w:tcPr>
+            <w:tcW w:w="5529" w:type="dxa"/>
+          </w:tcPr>
+          <w:p>
+            <w:pPr>
+              <w:spacing w:before="0" w:line="240" w:lineRule="auto"/>
+              <w:jc w:val="center"/>
+              <w:rPr>
+                <w:rFonts w:ascii="BRH Malayalam Extra" w:hAnsi="BRH Malayalam Extra" w:cs="BRH Malayalam Extra"/>
+                <w:sz w:val="28"/>
+                <w:szCs w:val="36"/>
+              </w:rPr>
+            </w:pPr>
+            <w:bookmarkStart w:id="0" w:name="_GoBack"/>
+            <w:r>
+              <w:rPr>
+                <w:rFonts w:cs="Arial"/>
+                <w:b/>
+                <w:color w:val="000000"/>
+                <w:sz w:val="28"/>
+                <w:szCs w:val="32"/>
+              </w:rPr>
+              <w:t>None</w:t>
+            </w:r>
+            <w:bookmarkEnd w:id="0"/>
           </w:p>
         </w:tc>
       </w:tr>
@@ -1356,7 +1778,7 @@
         <w:bCs/>
         <w:noProof/>
       </w:rPr>
-      <w:t>8</w:t>
+      <w:t>2</w:t>
     </w:r>
     <w:r>
       <w:rPr>
@@ -1399,7 +1821,7 @@
         <w:bCs/>
         <w:noProof/>
       </w:rPr>
-      <w:t>8</w:t>
+      <w:t>1</w:t>
     </w:r>
     <w:r>
       <w:rPr>
@@ -2485,7 +2907,7 @@
 </file>
 
 <file path=customXml/itemProps1.xml><?xml version="1.0" encoding="utf-8"?>
-<ds:datastoreItem xmlns:ds="http://schemas.openxmlformats.org/officeDocument/2006/customXml" ds:itemID="{22453E34-F5FC-4CB5-BAD1-011B62F5213F}">
+<ds:datastoreItem xmlns:ds="http://schemas.openxmlformats.org/officeDocument/2006/customXml" ds:itemID="{4F2FBDC0-C531-41B1-999C-37DCB2277196}">
   <ds:schemaRefs>
     <ds:schemaRef ds:uri="http://schemas.openxmlformats.org/officeDocument/2006/bibliography"/>
   </ds:schemaRefs>

</xml_diff>